<commit_message>
Adds new (Z)ombie feature. Also adds new test case and results as well as 6.0 section to the test plan.
</commit_message>
<xml_diff>
--- a/docs/assignmnet7/Test Plan.docx
+++ b/docs/assignmnet7/Test Plan.docx
@@ -1,6 +1,6 @@
 
 <file path=word/document.xml><?xml version="1.0" encoding="utf-8"?>
-<w:document xmlns:wpc="http://schemas.microsoft.com/office/word/2010/wordprocessingCanvas" xmlns:mc="http://schemas.openxmlformats.org/markup-compatibility/2006" xmlns:o="urn:schemas-microsoft-com:office:office" xmlns:r="http://schemas.openxmlformats.org/officeDocument/2006/relationships" xmlns:m="http://schemas.openxmlformats.org/officeDocument/2006/math" xmlns:v="urn:schemas-microsoft-com:vml" xmlns:wp14="http://schemas.microsoft.com/office/word/2010/wordprocessingDrawing" xmlns:wp="http://schemas.openxmlformats.org/drawingml/2006/wordprocessingDrawing" xmlns:w10="urn:schemas-microsoft-com:office:word" xmlns:w="http://schemas.openxmlformats.org/wordprocessingml/2006/main" xmlns:w14="http://schemas.microsoft.com/office/word/2010/wordml" xmlns:wpg="http://schemas.microsoft.com/office/word/2010/wordprocessingGroup" xmlns:wpi="http://schemas.microsoft.com/office/word/2010/wordprocessingInk" xmlns:wne="http://schemas.microsoft.com/office/word/2006/wordml" xmlns:wps="http://schemas.microsoft.com/office/word/2010/wordprocessingShape" mc:Ignorable="w14 wp14">
+<w:document xmlns:ve="http://schemas.openxmlformats.org/markup-compatibility/2006" xmlns:o="urn:schemas-microsoft-com:office:office" xmlns:r="http://schemas.openxmlformats.org/officeDocument/2006/relationships" xmlns:m="http://schemas.openxmlformats.org/officeDocument/2006/math" xmlns:v="urn:schemas-microsoft-com:vml" xmlns:wp="http://schemas.openxmlformats.org/drawingml/2006/wordprocessingDrawing" xmlns:w10="urn:schemas-microsoft-com:office:word" xmlns:w="http://schemas.openxmlformats.org/wordprocessingml/2006/main" xmlns:wne="http://schemas.microsoft.com/office/word/2006/wordml">
   <w:body>
     <w:p>
       <w:pPr>
@@ -178,7 +178,7 @@
         </w:rPr>
         <w:tab/>
       </w:r>
-      <w:hyperlink r:id="rId6" w:history="1">
+      <w:hyperlink r:id="rId5" w:history="1">
         <w:r>
           <w:rPr>
             <w:rStyle w:val="Hyperlink"/>
@@ -291,7 +291,7 @@
         </w:rPr>
         <w:tab/>
       </w:r>
-      <w:hyperlink r:id="rId7" w:history="1">
+      <w:hyperlink r:id="rId6" w:history="1">
         <w:r>
           <w:rPr>
             <w:rStyle w:val="Hyperlink"/>
@@ -299,25 +299,7 @@
             <w:sz w:val="20"/>
             <w:szCs w:val="20"/>
           </w:rPr>
-          <w:t>https://github.c</w:t>
-        </w:r>
-        <w:r>
-          <w:rPr>
-            <w:rStyle w:val="Hyperlink"/>
-            <w:rFonts w:ascii="Arial" w:eastAsia="Times New Roman" w:hAnsi="Arial" w:cs="Arial"/>
-            <w:sz w:val="20"/>
-            <w:szCs w:val="20"/>
-          </w:rPr>
-          <w:t>o</w:t>
-        </w:r>
-        <w:r>
-          <w:rPr>
-            <w:rStyle w:val="Hyperlink"/>
-            <w:rFonts w:ascii="Arial" w:eastAsia="Times New Roman" w:hAnsi="Arial" w:cs="Arial"/>
-            <w:sz w:val="20"/>
-            <w:szCs w:val="20"/>
-          </w:rPr>
-          <w:t>m/lansdon/cpts422/tree/master/docs/tm</w:t>
+          <w:t>https://github.com/lansdon/cpts422/tree/master/docs/tm</w:t>
         </w:r>
       </w:hyperlink>
     </w:p>
@@ -646,6 +628,12 @@
       </w:r>
     </w:p>
     <w:p>
+      <w:pPr>
+        <w:rPr>
+          <w:b/>
+          <w:i/>
+        </w:rPr>
+      </w:pPr>
       <w:r>
         <w:t>“</w:t>
       </w:r>
@@ -653,13 +641,7 @@
         <w:t>Acceptance test</w:t>
       </w:r>
       <w:r>
-        <w:t xml:space="preserve">” </w:t>
-      </w:r>
-      <w:r>
-        <w:t>for questions presented in Assignment 7: Black-Box and Regression Testing can be found in the document titled:</w:t>
-      </w:r>
-      <w:r>
-        <w:t xml:space="preserve"> </w:t>
+        <w:t xml:space="preserve">” for questions presented in Assignment 7: Black-Box and Regression Testing can be found in the document titled: </w:t>
       </w:r>
       <w:r>
         <w:rPr>
@@ -669,6 +651,58 @@
         <w:t>acceptancetests.pdf</w:t>
       </w:r>
     </w:p>
+    <w:p>
+      <w:pPr>
+        <w:rPr>
+          <w:rFonts w:ascii="Arial" w:hAnsi="Arial" w:cs="Arial"/>
+          <w:b/>
+          <w:sz w:val="28"/>
+          <w:szCs w:val="28"/>
+        </w:rPr>
+      </w:pPr>
+      <w:r>
+        <w:rPr>
+          <w:rFonts w:ascii="Arial" w:hAnsi="Arial" w:cs="Arial"/>
+          <w:b/>
+          <w:sz w:val="28"/>
+          <w:szCs w:val="28"/>
+        </w:rPr>
+        <w:t xml:space="preserve">6.0 </w:t>
+      </w:r>
+      <w:r>
+        <w:rPr>
+          <w:rFonts w:ascii="Arial" w:hAnsi="Arial" w:cs="Arial"/>
+          <w:b/>
+          <w:sz w:val="28"/>
+          <w:szCs w:val="28"/>
+        </w:rPr>
+        <w:t>Addition Requirement</w:t>
+      </w:r>
+    </w:p>
+    <w:p>
+      <w:pPr>
+        <w:rPr>
+          <w:rFonts w:ascii="Arial" w:hAnsi="Arial" w:cs="Arial"/>
+          <w:b/>
+          <w:sz w:val="28"/>
+          <w:szCs w:val="28"/>
+        </w:rPr>
+      </w:pPr>
+      <w:r>
+        <w:t xml:space="preserve">For an additional requirement, we have added a new command. The “Z” command will display a lovely </w:t>
+      </w:r>
+      <w:proofErr w:type="spellStart"/>
+      <w:proofErr w:type="gramStart"/>
+      <w:r>
+        <w:t>ascii</w:t>
+      </w:r>
+      <w:proofErr w:type="spellEnd"/>
+      <w:proofErr w:type="gramEnd"/>
+      <w:r>
+        <w:t xml:space="preserve"> art image of a zombie. To test the requirement, we use black box testing, and press “z” to make sure the image is properly displayed.</w:t>
+      </w:r>
+    </w:p>
+    <w:p/>
     <w:sectPr>
       <w:pgSz w:w="12240" w:h="15840"/>
       <w:pgMar w:top="1440" w:right="1440" w:bottom="1440" w:left="1440" w:header="720" w:footer="720" w:gutter="0"/>
@@ -680,7 +714,7 @@
 </file>
 
 <file path=word/numbering.xml><?xml version="1.0" encoding="utf-8"?>
-<w:numbering xmlns:wpc="http://schemas.microsoft.com/office/word/2010/wordprocessingCanvas" xmlns:mc="http://schemas.openxmlformats.org/markup-compatibility/2006" xmlns:o="urn:schemas-microsoft-com:office:office" xmlns:r="http://schemas.openxmlformats.org/officeDocument/2006/relationships" xmlns:m="http://schemas.openxmlformats.org/officeDocument/2006/math" xmlns:v="urn:schemas-microsoft-com:vml" xmlns:wp14="http://schemas.microsoft.com/office/word/2010/wordprocessingDrawing" xmlns:wp="http://schemas.openxmlformats.org/drawingml/2006/wordprocessingDrawing" xmlns:w10="urn:schemas-microsoft-com:office:word" xmlns:w="http://schemas.openxmlformats.org/wordprocessingml/2006/main" xmlns:w14="http://schemas.microsoft.com/office/word/2010/wordml" xmlns:wpg="http://schemas.microsoft.com/office/word/2010/wordprocessingGroup" xmlns:wpi="http://schemas.microsoft.com/office/word/2010/wordprocessingInk" xmlns:wne="http://schemas.microsoft.com/office/word/2006/wordml" xmlns:wps="http://schemas.microsoft.com/office/word/2010/wordprocessingShape" mc:Ignorable="w14 wp14">
+<w:numbering xmlns:ve="http://schemas.openxmlformats.org/markup-compatibility/2006" xmlns:o="urn:schemas-microsoft-com:office:office" xmlns:r="http://schemas.openxmlformats.org/officeDocument/2006/relationships" xmlns:m="http://schemas.openxmlformats.org/officeDocument/2006/math" xmlns:v="urn:schemas-microsoft-com:vml" xmlns:wp="http://schemas.openxmlformats.org/drawingml/2006/wordprocessingDrawing" xmlns:w10="urn:schemas-microsoft-com:office:word" xmlns:w="http://schemas.openxmlformats.org/wordprocessingml/2006/main" xmlns:wne="http://schemas.microsoft.com/office/word/2006/wordml">
   <w:abstractNum w:abstractNumId="0">
     <w:nsid w:val="2DD1610D"/>
     <w:multiLevelType w:val="hybridMultilevel"/>
@@ -917,7 +951,7 @@
 </file>
 
 <file path=word/styles.xml><?xml version="1.0" encoding="utf-8"?>
-<w:styles xmlns:mc="http://schemas.openxmlformats.org/markup-compatibility/2006" xmlns:r="http://schemas.openxmlformats.org/officeDocument/2006/relationships" xmlns:w="http://schemas.openxmlformats.org/wordprocessingml/2006/main" xmlns:w14="http://schemas.microsoft.com/office/word/2010/wordml" mc:Ignorable="w14">
+<w:styles xmlns:r="http://schemas.openxmlformats.org/officeDocument/2006/relationships" xmlns:w="http://schemas.openxmlformats.org/wordprocessingml/2006/main">
   <w:docDefaults>
     <w:rPrDefault>
       <w:rPr>
@@ -1075,6 +1109,7 @@
   <w:style w:type="paragraph" w:default="1" w:styleId="Normal">
     <w:name w:val="Normal"/>
     <w:qFormat/>
+    <w:rsid w:val="00807177"/>
   </w:style>
   <w:style w:type="character" w:default="1" w:styleId="DefaultParagraphFont">
     <w:name w:val="Default Paragraph Font"/>
@@ -1087,6 +1122,7 @@
     <w:uiPriority w:val="99"/>
     <w:semiHidden/>
     <w:unhideWhenUsed/>
+    <w:qFormat/>
     <w:tblPr>
       <w:tblInd w:w="0" w:type="dxa"/>
       <w:tblCellMar>

</xml_diff>